<commit_message>
se suben nuevos wireframes
</commit_message>
<xml_diff>
--- a/Wireframes Entrega 5/Wireframes(Organizacion).docx
+++ b/Wireframes Entrega 5/Wireframes(Organizacion).docx
@@ -7,6 +7,9 @@
         <w:jc w:val="center"/>
       </w:pPr>
       <w:r>
+        <w:rPr>
+          <w:noProof/>
+        </w:rPr>
         <w:drawing>
           <wp:inline distT="0" distB="0" distL="0" distR="0" wp14:anchorId="2D389FBB" wp14:editId="3C5798C1">
             <wp:extent cx="8892540" cy="5052060"/>
@@ -63,6 +66,9 @@
         <w:jc w:val="center"/>
       </w:pPr>
       <w:r>
+        <w:rPr>
+          <w:noProof/>
+        </w:rPr>
         <w:lastRenderedPageBreak/>
         <w:drawing>
           <wp:inline distT="0" distB="0" distL="0" distR="0" wp14:anchorId="6FE21F67" wp14:editId="458CAAA1">
@@ -187,6 +193,7 @@
       </w:pPr>
       <w:r>
         <w:rPr>
+          <w:noProof/>
           <w:lang w:val="es-ES"/>
         </w:rPr>
         <w:lastRenderedPageBreak/>
@@ -242,6 +249,7 @@
       </w:r>
       <w:r>
         <w:rPr>
+          <w:noProof/>
           <w:lang w:val="es-ES"/>
         </w:rPr>
         <w:lastRenderedPageBreak/>
@@ -304,6 +312,7 @@
       </w:pPr>
       <w:r>
         <w:rPr>
+          <w:noProof/>
           <w:lang w:val="es-ES"/>
         </w:rPr>
         <w:lastRenderedPageBreak/>
@@ -358,8 +367,132 @@
         </w:drawing>
       </w:r>
     </w:p>
+    <w:p>
+      <w:pPr>
+        <w:rPr>
+          <w:lang w:val="es-ES"/>
+        </w:rPr>
+      </w:pPr>
+      <w:r>
+        <w:rPr>
+          <w:lang w:val="es-ES"/>
+        </w:rPr>
+        <w:lastRenderedPageBreak/>
+        <w:drawing>
+          <wp:inline distT="0" distB="0" distL="0" distR="0" wp14:anchorId="57C26206" wp14:editId="21BAC8E5">
+            <wp:extent cx="8806815" cy="5400040"/>
+            <wp:effectExtent l="76200" t="76200" r="127635" b="124460"/>
+            <wp:docPr id="3" name="Imagen 3"/>
+            <wp:cNvGraphicFramePr>
+              <a:graphicFrameLocks xmlns:a="http://schemas.openxmlformats.org/drawingml/2006/main" noChangeAspect="1"/>
+            </wp:cNvGraphicFramePr>
+            <a:graphic xmlns:a="http://schemas.openxmlformats.org/drawingml/2006/main">
+              <a:graphicData uri="http://schemas.openxmlformats.org/drawingml/2006/picture">
+                <pic:pic xmlns:pic="http://schemas.openxmlformats.org/drawingml/2006/picture">
+                  <pic:nvPicPr>
+                    <pic:cNvPr id="1" name=""/>
+                    <pic:cNvPicPr/>
+                  </pic:nvPicPr>
+                  <pic:blipFill>
+                    <a:blip r:embed="rId12"/>
+                    <a:stretch>
+                      <a:fillRect/>
+                    </a:stretch>
+                  </pic:blipFill>
+                  <pic:spPr>
+                    <a:xfrm>
+                      <a:off x="0" y="0"/>
+                      <a:ext cx="8806815" cy="5400040"/>
+                    </a:xfrm>
+                    <a:prstGeom prst="rect">
+                      <a:avLst/>
+                    </a:prstGeom>
+                    <a:ln w="38100" cap="sq">
+                      <a:solidFill>
+                        <a:srgbClr val="000000"/>
+                      </a:solidFill>
+                      <a:prstDash val="solid"/>
+                      <a:miter lim="800000"/>
+                    </a:ln>
+                    <a:effectLst>
+                      <a:outerShdw blurRad="50800" dist="38100" dir="2700000" algn="tl" rotWithShape="0">
+                        <a:srgbClr val="000000">
+                          <a:alpha val="43000"/>
+                        </a:srgbClr>
+                      </a:outerShdw>
+                    </a:effectLst>
+                  </pic:spPr>
+                </pic:pic>
+              </a:graphicData>
+            </a:graphic>
+          </wp:inline>
+        </w:drawing>
+      </w:r>
+    </w:p>
+    <w:p>
+      <w:pPr>
+        <w:rPr>
+          <w:lang w:val="es-ES"/>
+        </w:rPr>
+      </w:pPr>
+      <w:r>
+        <w:rPr>
+          <w:lang w:val="es-ES"/>
+        </w:rPr>
+        <w:lastRenderedPageBreak/>
+        <w:drawing>
+          <wp:inline distT="0" distB="0" distL="0" distR="0" wp14:anchorId="45C6A23E" wp14:editId="1C69E941">
+            <wp:extent cx="8892540" cy="5179060"/>
+            <wp:effectExtent l="76200" t="76200" r="137160" b="135890"/>
+            <wp:docPr id="4" name="Imagen 4"/>
+            <wp:cNvGraphicFramePr>
+              <a:graphicFrameLocks xmlns:a="http://schemas.openxmlformats.org/drawingml/2006/main" noChangeAspect="1"/>
+            </wp:cNvGraphicFramePr>
+            <a:graphic xmlns:a="http://schemas.openxmlformats.org/drawingml/2006/main">
+              <a:graphicData uri="http://schemas.openxmlformats.org/drawingml/2006/picture">
+                <pic:pic xmlns:pic="http://schemas.openxmlformats.org/drawingml/2006/picture">
+                  <pic:nvPicPr>
+                    <pic:cNvPr id="1" name=""/>
+                    <pic:cNvPicPr/>
+                  </pic:nvPicPr>
+                  <pic:blipFill>
+                    <a:blip r:embed="rId13"/>
+                    <a:stretch>
+                      <a:fillRect/>
+                    </a:stretch>
+                  </pic:blipFill>
+                  <pic:spPr>
+                    <a:xfrm>
+                      <a:off x="0" y="0"/>
+                      <a:ext cx="8892540" cy="5179060"/>
+                    </a:xfrm>
+                    <a:prstGeom prst="rect">
+                      <a:avLst/>
+                    </a:prstGeom>
+                    <a:ln w="38100" cap="sq">
+                      <a:solidFill>
+                        <a:srgbClr val="000000"/>
+                      </a:solidFill>
+                      <a:prstDash val="solid"/>
+                      <a:miter lim="800000"/>
+                    </a:ln>
+                    <a:effectLst>
+                      <a:outerShdw blurRad="50800" dist="38100" dir="2700000" algn="tl" rotWithShape="0">
+                        <a:srgbClr val="000000">
+                          <a:alpha val="43000"/>
+                        </a:srgbClr>
+                      </a:outerShdw>
+                    </a:effectLst>
+                  </pic:spPr>
+                </pic:pic>
+              </a:graphicData>
+            </a:graphic>
+          </wp:inline>
+        </w:drawing>
+      </w:r>
+    </w:p>
     <w:sectPr>
-      <w:headerReference w:type="default" r:id="rId12"/>
+      <w:headerReference w:type="default" r:id="rId14"/>
       <w:pgSz w:w="16838" w:h="11906" w:orient="landscape"/>
       <w:pgMar w:top="1701" w:right="1417" w:bottom="1701" w:left="1417" w:header="708" w:footer="708" w:gutter="0"/>
       <w:cols w:space="708"/>
@@ -440,19 +573,7 @@
         <w:lang w:val="es-ES"/>
       </w:rPr>
       <w:tab/>
-      <w:t xml:space="preserve">Huella de Carbono (Wireframe </w:t>
-    </w:r>
-    <w:r>
-      <w:rPr>
-        <w:lang w:val="es-ES"/>
-      </w:rPr>
-      <w:t>Organización</w:t>
-    </w:r>
-    <w:r>
-      <w:rPr>
-        <w:lang w:val="es-ES"/>
-      </w:rPr>
-      <w:t>)</w:t>
+      <w:t>Huella de Carbono (Wireframe Organización)</w:t>
     </w:r>
     <w:r>
       <w:rPr>

</xml_diff>

<commit_message>
se cargan wireframes restantes
</commit_message>
<xml_diff>
--- a/Wireframes Entrega 5/Wireframes(Organizacion).docx
+++ b/Wireframes Entrega 5/Wireframes(Organizacion).docx
@@ -375,6 +375,7 @@
       </w:pPr>
       <w:r>
         <w:rPr>
+          <w:noProof/>
           <w:lang w:val="es-ES"/>
         </w:rPr>
         <w:lastRenderedPageBreak/>
@@ -437,6 +438,7 @@
       </w:pPr>
       <w:r>
         <w:rPr>
+          <w:noProof/>
           <w:lang w:val="es-ES"/>
         </w:rPr>
         <w:lastRenderedPageBreak/>
@@ -491,8 +493,71 @@
         </w:drawing>
       </w:r>
     </w:p>
+    <w:p>
+      <w:pPr>
+        <w:rPr>
+          <w:lang w:val="es-ES"/>
+        </w:rPr>
+      </w:pPr>
+      <w:r>
+        <w:rPr>
+          <w:lang w:val="es-ES"/>
+        </w:rPr>
+        <w:lastRenderedPageBreak/>
+        <w:drawing>
+          <wp:inline distT="0" distB="0" distL="0" distR="0" wp14:anchorId="2A7F840C" wp14:editId="1147B914">
+            <wp:extent cx="8705850" cy="5400040"/>
+            <wp:effectExtent l="76200" t="76200" r="133350" b="124460"/>
+            <wp:docPr id="6" name="Imagen 6"/>
+            <wp:cNvGraphicFramePr>
+              <a:graphicFrameLocks xmlns:a="http://schemas.openxmlformats.org/drawingml/2006/main" noChangeAspect="1"/>
+            </wp:cNvGraphicFramePr>
+            <a:graphic xmlns:a="http://schemas.openxmlformats.org/drawingml/2006/main">
+              <a:graphicData uri="http://schemas.openxmlformats.org/drawingml/2006/picture">
+                <pic:pic xmlns:pic="http://schemas.openxmlformats.org/drawingml/2006/picture">
+                  <pic:nvPicPr>
+                    <pic:cNvPr id="1" name=""/>
+                    <pic:cNvPicPr/>
+                  </pic:nvPicPr>
+                  <pic:blipFill>
+                    <a:blip r:embed="rId14"/>
+                    <a:stretch>
+                      <a:fillRect/>
+                    </a:stretch>
+                  </pic:blipFill>
+                  <pic:spPr>
+                    <a:xfrm>
+                      <a:off x="0" y="0"/>
+                      <a:ext cx="8705850" cy="5400040"/>
+                    </a:xfrm>
+                    <a:prstGeom prst="rect">
+                      <a:avLst/>
+                    </a:prstGeom>
+                    <a:ln w="38100" cap="sq">
+                      <a:solidFill>
+                        <a:srgbClr val="000000"/>
+                      </a:solidFill>
+                      <a:prstDash val="solid"/>
+                      <a:miter lim="800000"/>
+                    </a:ln>
+                    <a:effectLst>
+                      <a:outerShdw blurRad="50800" dist="38100" dir="2700000" algn="tl" rotWithShape="0">
+                        <a:srgbClr val="000000">
+                          <a:alpha val="43000"/>
+                        </a:srgbClr>
+                      </a:outerShdw>
+                    </a:effectLst>
+                  </pic:spPr>
+                </pic:pic>
+              </a:graphicData>
+            </a:graphic>
+          </wp:inline>
+        </w:drawing>
+      </w:r>
+    </w:p>
     <w:sectPr>
-      <w:headerReference w:type="default" r:id="rId14"/>
+      <w:headerReference w:type="default" r:id="rId15"/>
+      <w:footerReference w:type="default" r:id="rId16"/>
       <w:pgSz w:w="16838" w:h="11906" w:orient="landscape"/>
       <w:pgMar w:top="1701" w:right="1417" w:bottom="1701" w:left="1417" w:header="708" w:footer="708" w:gutter="0"/>
       <w:cols w:space="708"/>
@@ -525,6 +590,51 @@
     </w:p>
   </w:endnote>
 </w:endnotes>
+</file>
+
+<file path=word/footer1.xml><?xml version="1.0" encoding="utf-8"?>
+<w:ftr xmlns:wpc="http://schemas.microsoft.com/office/word/2010/wordprocessingCanvas" xmlns:cx="http://schemas.microsoft.com/office/drawing/2014/chartex" xmlns:cx1="http://schemas.microsoft.com/office/drawing/2015/9/8/chartex" xmlns:cx2="http://schemas.microsoft.com/office/drawing/2015/10/21/chartex" xmlns:cx3="http://schemas.microsoft.com/office/drawing/2016/5/9/chartex" xmlns:cx4="http://schemas.microsoft.com/office/drawing/2016/5/10/chartex" xmlns:cx5="http://schemas.microsoft.com/office/drawing/2016/5/11/chartex" xmlns:cx6="http://schemas.microsoft.com/office/drawing/2016/5/12/chartex" xmlns:cx7="http://schemas.microsoft.com/office/drawing/2016/5/13/chartex" xmlns:cx8="http://schemas.microsoft.com/office/drawing/2016/5/14/chartex" xmlns:mc="http://schemas.openxmlformats.org/markup-compatibility/2006" xmlns:aink="http://schemas.microsoft.com/office/drawing/2016/ink" xmlns:am3d="http://schemas.microsoft.com/office/drawing/2017/model3d" xmlns:o="urn:schemas-microsoft-com:office:office" xmlns:oel="http://schemas.microsoft.com/office/2019/extlst" xmlns:r="http://schemas.openxmlformats.org/officeDocument/2006/relationships" xmlns:m="http://schemas.openxmlformats.org/officeDocument/2006/math" xmlns:v="urn:schemas-microsoft-com:vml" xmlns:wp14="http://schemas.microsoft.com/office/word/2010/wordprocessingDrawing" xmlns:wp="http://schemas.openxmlformats.org/drawingml/2006/wordprocessingDrawing" xmlns:w10="urn:schemas-microsoft-com:office:word" xmlns:w="http://schemas.openxmlformats.org/wordprocessingml/2006/main" xmlns:w14="http://schemas.microsoft.com/office/word/2010/wordml" xmlns:w15="http://schemas.microsoft.com/office/word/2012/wordml" xmlns:w16cex="http://schemas.microsoft.com/office/word/2018/wordml/cex" xmlns:w16cid="http://schemas.microsoft.com/office/word/2016/wordml/cid" xmlns:w16="http://schemas.microsoft.com/office/word/2018/wordml" xmlns:w16sdtdh="http://schemas.microsoft.com/office/word/2020/wordml/sdtdatahash" xmlns:w16se="http://schemas.microsoft.com/office/word/2015/wordml/symex" xmlns:wpg="http://schemas.microsoft.com/office/word/2010/wordprocessingGroup" xmlns:wpi="http://schemas.microsoft.com/office/word/2010/wordprocessingInk" xmlns:wne="http://schemas.microsoft.com/office/word/2006/wordml" xmlns:wps="http://schemas.microsoft.com/office/word/2010/wordprocessingShape" mc:Ignorable="w14 w15 w16se w16cid w16 w16cex w16sdtdh wp14">
+  <w:sdt>
+    <w:sdtPr>
+      <w:id w:val="480888317"/>
+      <w:docPartObj>
+        <w:docPartGallery w:val="Page Numbers (Bottom of Page)"/>
+        <w:docPartUnique/>
+      </w:docPartObj>
+    </w:sdtPr>
+    <w:sdtContent>
+      <w:p>
+        <w:pPr>
+          <w:pStyle w:val="Piedepgina"/>
+          <w:jc w:val="center"/>
+        </w:pPr>
+        <w:r>
+          <w:fldChar w:fldCharType="begin"/>
+        </w:r>
+        <w:r>
+          <w:instrText>PAGE   \* MERGEFORMAT</w:instrText>
+        </w:r>
+        <w:r>
+          <w:fldChar w:fldCharType="separate"/>
+        </w:r>
+        <w:r>
+          <w:rPr>
+            <w:lang w:val="es-ES"/>
+          </w:rPr>
+          <w:t>2</w:t>
+        </w:r>
+        <w:r>
+          <w:fldChar w:fldCharType="end"/>
+        </w:r>
+      </w:p>
+    </w:sdtContent>
+  </w:sdt>
+  <w:p>
+    <w:pPr>
+      <w:pStyle w:val="Piedepgina"/>
+    </w:pPr>
+  </w:p>
+</w:ftr>
 </file>
 
 <file path=word/footnotes.xml><?xml version="1.0" encoding="utf-8"?>
@@ -562,6 +672,8 @@
         <w:lang w:val="es-ES"/>
       </w:rPr>
     </w:pPr>
+    <w:bookmarkStart w:id="0" w:name="_Hlk117585429"/>
+    <w:bookmarkStart w:id="1" w:name="_Hlk117585430"/>
     <w:r>
       <w:rPr>
         <w:lang w:val="es-ES"/>
@@ -583,6 +695,8 @@
       <w:t>Grupo 3</w:t>
     </w:r>
   </w:p>
+  <w:bookmarkEnd w:id="0"/>
+  <w:bookmarkEnd w:id="1"/>
   <w:p>
     <w:pPr>
       <w:pStyle w:val="Encabezado"/>

</xml_diff>